<commit_message>
Tambah keterangan grup WA GMeet
</commit_message>
<xml_diff>
--- a/FAQ.docx
+++ b/FAQ.docx
@@ -1039,7 +1039,19 @@
         <w:rPr>
           <w:lang w:val="en-US"/>
         </w:rPr>
-        <w:t>Bila meeting baru telah ditambahkan, maka dibagian bawah tombol biru akan muncul URL meeting. URL tersebut bisa disematkan pada activity spada. Contoh URL meeting google meet (</w:t>
+        <w:t>Bila meeting baru telah ditambahkan, maka dibagian bawah tombol biru akan muncul URL meeting. URL tersebut bisa disematkan pada activity spada</w:t>
+      </w:r>
+      <w:r>
+        <w:rPr>
+          <w:lang w:val="en-US"/>
+        </w:rPr>
+        <w:t xml:space="preserve"> atau dibagikan melalui grup WA</w:t>
+      </w:r>
+      <w:r>
+        <w:rPr>
+          <w:lang w:val="en-US"/>
+        </w:rPr>
+        <w:t>. Contoh URL meeting google meet (</w:t>
       </w:r>
       <w:r>
         <w:t>meet.google.com/fdd-zjno-ngs</w:t>
@@ -1678,6 +1690,7 @@
   <w:style w:type="character" w:default="1" w:styleId="FontParagrafDefault">
     <w:name w:val="Default Paragraph Font"/>
     <w:uiPriority w:val="1"/>
+    <w:semiHidden/>
     <w:unhideWhenUsed/>
   </w:style>
   <w:style w:type="table" w:default="1" w:styleId="TabelNormal">

</xml_diff>